<commit_message>
Report for stage 2
</commit_message>
<xml_diff>
--- a/reports/stage2.docx
+++ b/reports/stage2.docx
@@ -65,23 +65,13 @@
           <w:lang w:val="pt-PT"/>
         </w:rPr>
       </w:pPr>
-      <w:proofErr w:type="spellStart"/>
       <w:r>
         <w:rPr>
           <w:rFonts w:ascii="Arial" w:hAnsi="Arial"/>
           <w:b/>
           <w:lang w:val="pt-PT"/>
         </w:rPr>
-        <w:t>Interacção</w:t>
-      </w:r>
-      <w:proofErr w:type="spellEnd"/>
-      <w:r>
-        <w:rPr>
-          <w:rFonts w:ascii="Arial" w:hAnsi="Arial"/>
-          <w:b/>
-          <w:lang w:val="pt-PT"/>
-        </w:rPr>
-        <w:t xml:space="preserve"> Pessoa-Máquina</w:t>
+        <w:t>Interacção Pessoa-Máquina</w:t>
       </w:r>
     </w:p>
     <w:p>
@@ -306,7 +296,7 @@
                         </a:effectLst>
                         <a:extLst>
                           <a:ext uri="{909E8E84-426E-40dd-AFC4-6F175D3DCCD1}">
-                            <a14:hiddenFill xmlns="" xmlns:mo="http://schemas.microsoft.com/office/mac/office/2008/main" xmlns:mv="urn:schemas-microsoft-com:mac:vml" xmlns:o="urn:schemas-microsoft-com:office:office" xmlns:v="urn:schemas-microsoft-com:vml" xmlns:w10="urn:schemas-microsoft-com:office:word" xmlns:w="http://schemas.openxmlformats.org/wordprocessingml/2006/main" xmlns:a14="http://schemas.microsoft.com/office/drawing/2010/main">
+                            <a14:hiddenFill xmlns:a14="http://schemas.microsoft.com/office/drawing/2010/main" xmlns:w="http://schemas.openxmlformats.org/wordprocessingml/2006/main" xmlns:w10="urn:schemas-microsoft-com:office:word" xmlns:v="urn:schemas-microsoft-com:vml" xmlns:o="urn:schemas-microsoft-com:office:office" xmlns:mv="urn:schemas-microsoft-com:mac:vml" xmlns:mo="http://schemas.microsoft.com/office/mac/office/2008/main" xmlns="">
                               <a:noFill/>
                             </a14:hiddenFill>
                           </a:ext>
@@ -613,7 +603,6 @@
         </w:rPr>
         <w:tab/>
       </w:r>
-      <w:proofErr w:type="spellStart"/>
       <w:r>
         <w:rPr>
           <w:rFonts w:ascii="Arial" w:hAnsi="Arial"/>
@@ -622,7 +611,6 @@
         </w:rPr>
         <w:t>Lab</w:t>
       </w:r>
-      <w:proofErr w:type="spellEnd"/>
       <w:r>
         <w:rPr>
           <w:rFonts w:ascii="Arial" w:hAnsi="Arial"/>
@@ -631,23 +619,13 @@
         </w:rPr>
         <w:t xml:space="preserve"> </w:t>
       </w:r>
-      <w:proofErr w:type="spellStart"/>
       <w:r>
         <w:rPr>
           <w:rFonts w:ascii="Arial" w:hAnsi="Arial"/>
           <w:b/>
           <w:lang w:val="pt-PT"/>
         </w:rPr>
-        <w:t>class</w:t>
-      </w:r>
-      <w:proofErr w:type="spellEnd"/>
-      <w:r>
-        <w:rPr>
-          <w:rFonts w:ascii="Arial" w:hAnsi="Arial"/>
-          <w:b/>
-          <w:lang w:val="pt-PT"/>
-        </w:rPr>
-        <w:t xml:space="preserve"> </w:t>
+        <w:t xml:space="preserve">class </w:t>
       </w:r>
       <w:r>
         <w:rPr>
@@ -845,7 +823,6 @@
         </w:rPr>
         <w:tab/>
       </w:r>
-      <w:proofErr w:type="spellStart"/>
       <w:r>
         <w:rPr>
           <w:rFonts w:ascii="Arial" w:hAnsi="Arial"/>
@@ -854,9 +831,8 @@
           <w:sz w:val="22"/>
           <w:lang w:val="pt-PT"/>
         </w:rPr>
-        <w:t>Group</w:t>
-      </w:r>
-      <w:proofErr w:type="spellEnd"/>
+        <w:t xml:space="preserve">Group Nº </w:t>
+      </w:r>
       <w:r>
         <w:rPr>
           <w:rFonts w:ascii="Arial" w:hAnsi="Arial"/>
@@ -865,16 +841,6 @@
           <w:sz w:val="22"/>
           <w:lang w:val="pt-PT"/>
         </w:rPr>
-        <w:t xml:space="preserve"> Nº </w:t>
-      </w:r>
-      <w:r>
-        <w:rPr>
-          <w:rFonts w:ascii="Arial" w:hAnsi="Arial"/>
-          <w:b/>
-          <w:bCs/>
-          <w:sz w:val="22"/>
-          <w:lang w:val="pt-PT"/>
-        </w:rPr>
         <w:t>13</w:t>
       </w:r>
     </w:p>
@@ -892,36 +858,8 @@
           <w:sz w:val="22"/>
           <w:lang w:val="pt-PT"/>
         </w:rPr>
-        <w:t xml:space="preserve">44592, </w:t>
-      </w:r>
-      <w:proofErr w:type="spellStart"/>
-      <w:r>
-        <w:rPr>
-          <w:rFonts w:ascii="Arial" w:hAnsi="Arial"/>
-          <w:sz w:val="22"/>
-          <w:lang w:val="pt-PT"/>
-        </w:rPr>
-        <w:t>Alexander</w:t>
-      </w:r>
-      <w:proofErr w:type="spellEnd"/>
-      <w:r>
-        <w:rPr>
-          <w:rFonts w:ascii="Arial" w:hAnsi="Arial"/>
-          <w:sz w:val="22"/>
-          <w:lang w:val="pt-PT"/>
-        </w:rPr>
-        <w:t xml:space="preserve"> </w:t>
-      </w:r>
-      <w:proofErr w:type="spellStart"/>
-      <w:r>
-        <w:rPr>
-          <w:rFonts w:ascii="Arial" w:hAnsi="Arial"/>
-          <w:sz w:val="22"/>
-          <w:lang w:val="pt-PT"/>
-        </w:rPr>
-        <w:t>Denisov</w:t>
-      </w:r>
-      <w:proofErr w:type="spellEnd"/>
+        <w:t>44592, Alexander Denisov</w:t>
+      </w:r>
     </w:p>
     <w:p>
       <w:pPr>
@@ -1179,28 +1117,26 @@
           <w:lang w:val="pt-PT"/>
         </w:rPr>
       </w:pPr>
-      <w:proofErr w:type="spellStart"/>
-      <w:r>
-        <w:rPr>
-          <w:rFonts w:ascii="Arial" w:hAnsi="Arial"/>
-          <w:lang w:val="pt-PT"/>
-        </w:rPr>
-        <w:t>September</w:t>
-      </w:r>
-      <w:proofErr w:type="spellEnd"/>
-      <w:r>
-        <w:rPr>
-          <w:rFonts w:ascii="Arial" w:hAnsi="Arial"/>
-          <w:lang w:val="pt-PT"/>
-        </w:rPr>
-        <w:t xml:space="preserve"> </w:t>
-      </w:r>
-      <w:r>
-        <w:rPr>
-          <w:rFonts w:ascii="Arial" w:hAnsi="Arial"/>
-          <w:lang w:val="pt-PT"/>
-        </w:rPr>
-        <w:t>02</w:t>
+      <w:r>
+        <w:rPr>
+          <w:rFonts w:ascii="Arial" w:hAnsi="Arial"/>
+          <w:lang w:val="pt-PT"/>
+        </w:rPr>
+        <w:t xml:space="preserve">September </w:t>
+      </w:r>
+      <w:r>
+        <w:rPr>
+          <w:rFonts w:ascii="Arial" w:hAnsi="Arial"/>
+          <w:lang w:val="pt-PT"/>
+        </w:rPr>
+        <w:t>0</w:t>
+      </w:r>
+      <w:r>
+        <w:rPr>
+          <w:rFonts w:ascii="Arial" w:hAnsi="Arial"/>
+          <w:lang w:val="pt-PT"/>
+        </w:rPr>
+        <w:t>9</w:t>
       </w:r>
       <w:r>
         <w:rPr>
@@ -5881,19 +5817,433 @@
     </w:p>
     <w:p>
       <w:pPr>
-        <w:ind w:firstLine="567"/>
-        <w:rPr>
-          <w:lang w:val="en-GB"/>
-        </w:rPr>
+        <w:spacing w:line="360" w:lineRule="auto"/>
+        <w:ind w:firstLine="570"/>
+        <w:jc w:val="both"/>
+        <w:rPr>
+          <w:rStyle w:val="tlid-translation"/>
+          <w:rFonts w:ascii="Times New Roman" w:hAnsi="Times New Roman" w:cs="Times New Roman"/>
+          <w:sz w:val="22"/>
+          <w:szCs w:val="22"/>
+          <w:lang w:val="en-GB"/>
+        </w:rPr>
+      </w:pPr>
+      <w:r>
+        <w:rPr>
+          <w:rStyle w:val="tlid-translation"/>
+          <w:rFonts w:ascii="Times New Roman" w:hAnsi="Times New Roman" w:cs="Times New Roman"/>
+          <w:sz w:val="22"/>
+          <w:szCs w:val="22"/>
+          <w:lang w:val="en-GB"/>
+        </w:rPr>
+        <w:t>W</w:t>
+      </w:r>
+      <w:r>
+        <w:rPr>
+          <w:rStyle w:val="tlid-translation"/>
+          <w:rFonts w:ascii="Times New Roman" w:hAnsi="Times New Roman" w:cs="Times New Roman"/>
+          <w:sz w:val="22"/>
+          <w:szCs w:val="22"/>
+          <w:lang w:val="en-GB"/>
+        </w:rPr>
+        <w:t>e did a survey that reached several age groups</w:t>
+      </w:r>
+      <w:r>
+        <w:rPr>
+          <w:rStyle w:val="tlid-translation"/>
+          <w:rFonts w:ascii="Times New Roman" w:hAnsi="Times New Roman" w:cs="Times New Roman"/>
+          <w:sz w:val="22"/>
+          <w:szCs w:val="22"/>
+          <w:lang w:val="en-GB"/>
+        </w:rPr>
+        <w:t>, according to our target audience</w:t>
+      </w:r>
+      <w:r>
+        <w:rPr>
+          <w:rStyle w:val="tlid-translation"/>
+          <w:rFonts w:ascii="Times New Roman" w:hAnsi="Times New Roman" w:cs="Times New Roman"/>
+          <w:sz w:val="22"/>
+          <w:szCs w:val="22"/>
+          <w:lang w:val="en-GB"/>
+        </w:rPr>
+        <w:t>.</w:t>
+      </w:r>
+    </w:p>
+    <w:p>
+      <w:pPr>
+        <w:spacing w:line="360" w:lineRule="auto"/>
+        <w:ind w:firstLine="570"/>
+        <w:jc w:val="both"/>
       </w:pPr>
       <w:r>
         <w:rPr>
           <w:rFonts w:ascii="Times New Roman" w:eastAsia="Times New Roman" w:hAnsi="Times New Roman" w:cs="Times New Roman"/>
           <w:sz w:val="22"/>
           <w:szCs w:val="22"/>
-          <w:lang w:val="en-GB"/>
-        </w:rPr>
-        <w:t>//TODO</w:t>
+          <w:lang w:val="en-GB" w:eastAsia="pt-PT"/>
+        </w:rPr>
+        <w:t>First, we noticed that the preference of buying hygienic masks locally or online was quite distinct, with a small advantage for the latter</w:t>
+      </w:r>
+      <w:r>
+        <w:rPr>
+          <w:rFonts w:ascii="Times New Roman" w:eastAsia="Times New Roman" w:hAnsi="Times New Roman" w:cs="Times New Roman"/>
+          <w:sz w:val="22"/>
+          <w:szCs w:val="22"/>
+          <w:lang w:val="en-GB" w:eastAsia="pt-PT"/>
+        </w:rPr>
+        <w:t>.</w:t>
+      </w:r>
+    </w:p>
+    <w:p>
+      <w:pPr>
+        <w:spacing w:line="360" w:lineRule="auto"/>
+        <w:ind w:firstLine="570"/>
+        <w:jc w:val="both"/>
+        <w:rPr>
+          <w:rFonts w:ascii="Times New Roman" w:eastAsia="Times New Roman" w:hAnsi="Times New Roman" w:cs="Times New Roman"/>
+          <w:sz w:val="22"/>
+          <w:szCs w:val="22"/>
+          <w:lang w:val="en-GB" w:eastAsia="pt-PT"/>
+        </w:rPr>
+      </w:pPr>
+      <w:r>
+        <w:rPr>
+          <w:rFonts w:ascii="Times New Roman" w:eastAsia="Times New Roman" w:hAnsi="Times New Roman" w:cs="Times New Roman"/>
+          <w:sz w:val="22"/>
+          <w:szCs w:val="22"/>
+          <w:lang w:val="en-GB" w:eastAsia="pt-PT"/>
+        </w:rPr>
+        <w:t xml:space="preserve">Detailed information about the material, quality and protection levels of the masks seems to be the most </w:t>
+      </w:r>
+      <w:r>
+        <w:rPr>
+          <w:rFonts w:ascii="Times New Roman" w:eastAsia="Times New Roman" w:hAnsi="Times New Roman" w:cs="Times New Roman"/>
+          <w:sz w:val="22"/>
+          <w:szCs w:val="22"/>
+          <w:lang w:val="en-GB" w:eastAsia="pt-PT"/>
+        </w:rPr>
+        <w:t>sought-after</w:t>
+      </w:r>
+      <w:r>
+        <w:rPr>
+          <w:rFonts w:ascii="Times New Roman" w:eastAsia="Times New Roman" w:hAnsi="Times New Roman" w:cs="Times New Roman"/>
+          <w:sz w:val="22"/>
+          <w:szCs w:val="22"/>
+          <w:lang w:val="en-GB" w:eastAsia="pt-PT"/>
+        </w:rPr>
+        <w:t xml:space="preserve"> characteristics, according to the data collected</w:t>
+      </w:r>
+      <w:r>
+        <w:rPr>
+          <w:rFonts w:ascii="Times New Roman" w:eastAsia="Times New Roman" w:hAnsi="Times New Roman" w:cs="Times New Roman"/>
+          <w:sz w:val="22"/>
+          <w:szCs w:val="22"/>
+          <w:lang w:val="en-GB" w:eastAsia="pt-PT"/>
+        </w:rPr>
+        <w:t>.</w:t>
+      </w:r>
+    </w:p>
+    <w:p>
+      <w:pPr>
+        <w:spacing w:line="360" w:lineRule="auto"/>
+        <w:ind w:firstLine="570"/>
+        <w:jc w:val="both"/>
+      </w:pPr>
+      <w:r>
+        <w:rPr>
+          <w:rFonts w:ascii="Times New Roman" w:eastAsia="Times New Roman" w:hAnsi="Times New Roman" w:cs="Times New Roman"/>
+          <w:sz w:val="22"/>
+          <w:szCs w:val="22"/>
+          <w:lang w:val="en-GB" w:eastAsia="pt-PT"/>
+        </w:rPr>
+        <w:t xml:space="preserve">The </w:t>
+      </w:r>
+      <w:r>
+        <w:rPr>
+          <w:rFonts w:ascii="Times New Roman" w:eastAsia="Times New Roman" w:hAnsi="Times New Roman" w:cs="Times New Roman"/>
+          <w:sz w:val="22"/>
+          <w:szCs w:val="22"/>
+          <w:lang w:val="en-GB" w:eastAsia="pt-PT"/>
+        </w:rPr>
+        <w:t>feature of</w:t>
+      </w:r>
+      <w:r>
+        <w:rPr>
+          <w:rFonts w:ascii="Times New Roman" w:eastAsia="Times New Roman" w:hAnsi="Times New Roman" w:cs="Times New Roman"/>
+          <w:sz w:val="22"/>
+          <w:szCs w:val="22"/>
+          <w:lang w:val="en-GB" w:eastAsia="pt-PT"/>
+        </w:rPr>
+        <w:t xml:space="preserve"> hav</w:t>
+      </w:r>
+      <w:r>
+        <w:rPr>
+          <w:rFonts w:ascii="Times New Roman" w:eastAsia="Times New Roman" w:hAnsi="Times New Roman" w:cs="Times New Roman"/>
+          <w:sz w:val="22"/>
+          <w:szCs w:val="22"/>
+          <w:lang w:val="en-GB" w:eastAsia="pt-PT"/>
+        </w:rPr>
+        <w:t>ing</w:t>
+      </w:r>
+      <w:r>
+        <w:rPr>
+          <w:rFonts w:ascii="Times New Roman" w:eastAsia="Times New Roman" w:hAnsi="Times New Roman" w:cs="Times New Roman"/>
+          <w:sz w:val="22"/>
+          <w:szCs w:val="22"/>
+          <w:lang w:val="en-GB" w:eastAsia="pt-PT"/>
+        </w:rPr>
+        <w:t xml:space="preserve"> customizable measurements of each person's face to increase the </w:t>
+      </w:r>
+      <w:r>
+        <w:rPr>
+          <w:rFonts w:ascii="Times New Roman" w:eastAsia="Times New Roman" w:hAnsi="Times New Roman" w:cs="Times New Roman"/>
+          <w:sz w:val="22"/>
+          <w:szCs w:val="22"/>
+          <w:lang w:val="en-GB" w:eastAsia="pt-PT"/>
+        </w:rPr>
+        <w:t xml:space="preserve">likelihood </w:t>
+      </w:r>
+      <w:r>
+        <w:rPr>
+          <w:rFonts w:ascii="Times New Roman" w:eastAsia="Times New Roman" w:hAnsi="Times New Roman" w:cs="Times New Roman"/>
+          <w:sz w:val="22"/>
+          <w:szCs w:val="22"/>
+          <w:lang w:val="en-GB" w:eastAsia="pt-PT"/>
+        </w:rPr>
+        <w:t>of compatibility and adjustment to the face's features was also well received</w:t>
+      </w:r>
+      <w:r>
+        <w:rPr>
+          <w:rFonts w:ascii="Times New Roman" w:eastAsia="Times New Roman" w:hAnsi="Times New Roman" w:cs="Times New Roman"/>
+          <w:sz w:val="22"/>
+          <w:szCs w:val="22"/>
+          <w:lang w:val="en-GB" w:eastAsia="pt-PT"/>
+        </w:rPr>
+        <w:t>.</w:t>
+      </w:r>
+    </w:p>
+    <w:p>
+      <w:pPr>
+        <w:spacing w:line="360" w:lineRule="auto"/>
+        <w:ind w:firstLine="570"/>
+        <w:jc w:val="both"/>
+      </w:pPr>
+      <w:r>
+        <w:rPr>
+          <w:rFonts w:ascii="Times New Roman" w:eastAsia="Times New Roman" w:hAnsi="Times New Roman" w:cs="Times New Roman"/>
+          <w:sz w:val="22"/>
+          <w:szCs w:val="22"/>
+          <w:lang w:val="en-GB" w:eastAsia="pt-PT"/>
+        </w:rPr>
+        <w:t>However, t</w:t>
+      </w:r>
+      <w:r>
+        <w:rPr>
+          <w:rFonts w:ascii="Times New Roman" w:eastAsia="Times New Roman" w:hAnsi="Times New Roman" w:cs="Times New Roman"/>
+          <w:sz w:val="22"/>
+          <w:szCs w:val="22"/>
+          <w:lang w:val="en-GB" w:eastAsia="pt-PT"/>
+        </w:rPr>
+        <w:t xml:space="preserve">he </w:t>
+      </w:r>
+      <w:r>
+        <w:rPr>
+          <w:rFonts w:ascii="Times New Roman" w:eastAsia="Times New Roman" w:hAnsi="Times New Roman" w:cs="Times New Roman"/>
+          <w:sz w:val="22"/>
+          <w:szCs w:val="22"/>
+          <w:lang w:val="en-GB" w:eastAsia="pt-PT"/>
+        </w:rPr>
+        <w:t xml:space="preserve">possibility </w:t>
+      </w:r>
+      <w:r>
+        <w:rPr>
+          <w:rFonts w:ascii="Times New Roman" w:eastAsia="Times New Roman" w:hAnsi="Times New Roman" w:cs="Times New Roman"/>
+          <w:sz w:val="22"/>
+          <w:szCs w:val="22"/>
+          <w:lang w:val="en-GB" w:eastAsia="pt-PT"/>
+        </w:rPr>
+        <w:t xml:space="preserve">of </w:t>
+      </w:r>
+      <w:r>
+        <w:rPr>
+          <w:rFonts w:ascii="Times New Roman" w:eastAsia="Times New Roman" w:hAnsi="Times New Roman" w:cs="Times New Roman"/>
+          <w:sz w:val="22"/>
+          <w:szCs w:val="22"/>
+          <w:lang w:val="en-GB" w:eastAsia="pt-PT"/>
+        </w:rPr>
+        <w:t>customizing</w:t>
+      </w:r>
+      <w:r>
+        <w:rPr>
+          <w:rFonts w:ascii="Times New Roman" w:eastAsia="Times New Roman" w:hAnsi="Times New Roman" w:cs="Times New Roman"/>
+          <w:sz w:val="22"/>
+          <w:szCs w:val="22"/>
+          <w:lang w:val="en-GB" w:eastAsia="pt-PT"/>
+        </w:rPr>
+        <w:t xml:space="preserve"> the mask</w:t>
+      </w:r>
+      <w:r>
+        <w:rPr>
+          <w:rFonts w:ascii="Times New Roman" w:eastAsia="Times New Roman" w:hAnsi="Times New Roman" w:cs="Times New Roman"/>
+          <w:sz w:val="22"/>
+          <w:szCs w:val="22"/>
+          <w:lang w:val="en-GB" w:eastAsia="pt-PT"/>
+        </w:rPr>
+        <w:t>s</w:t>
+      </w:r>
+      <w:r>
+        <w:rPr>
+          <w:rFonts w:ascii="Times New Roman" w:eastAsia="Times New Roman" w:hAnsi="Times New Roman" w:cs="Times New Roman"/>
+          <w:sz w:val="22"/>
+          <w:szCs w:val="22"/>
+          <w:lang w:val="en-GB" w:eastAsia="pt-PT"/>
+        </w:rPr>
+        <w:t xml:space="preserve"> </w:t>
+      </w:r>
+      <w:r>
+        <w:rPr>
+          <w:rFonts w:ascii="Times New Roman" w:eastAsia="Times New Roman" w:hAnsi="Times New Roman" w:cs="Times New Roman"/>
+          <w:sz w:val="22"/>
+          <w:szCs w:val="22"/>
+          <w:lang w:val="en-GB" w:eastAsia="pt-PT"/>
+        </w:rPr>
+        <w:t>is slightly behind, as even the best quality masks are</w:t>
+      </w:r>
+      <w:r>
+        <w:rPr>
+          <w:rFonts w:ascii="Times New Roman" w:eastAsia="Times New Roman" w:hAnsi="Times New Roman" w:cs="Times New Roman"/>
+          <w:sz w:val="22"/>
+          <w:szCs w:val="22"/>
+          <w:lang w:val="en-GB" w:eastAsia="pt-PT"/>
+        </w:rPr>
+        <w:t xml:space="preserve"> disposable</w:t>
+      </w:r>
+      <w:r>
+        <w:rPr>
+          <w:rFonts w:ascii="Times New Roman" w:eastAsia="Times New Roman" w:hAnsi="Times New Roman" w:cs="Times New Roman"/>
+          <w:sz w:val="22"/>
+          <w:szCs w:val="22"/>
+          <w:lang w:val="en-GB" w:eastAsia="pt-PT"/>
+        </w:rPr>
+        <w:t xml:space="preserve"> after a certain amount of use and they require washing</w:t>
+      </w:r>
+      <w:r>
+        <w:rPr>
+          <w:rFonts w:ascii="Times New Roman" w:eastAsia="Times New Roman" w:hAnsi="Times New Roman" w:cs="Times New Roman"/>
+          <w:sz w:val="22"/>
+          <w:szCs w:val="22"/>
+          <w:lang w:val="en-GB" w:eastAsia="pt-PT"/>
+        </w:rPr>
+        <w:t xml:space="preserve">, which </w:t>
+      </w:r>
+      <w:r>
+        <w:rPr>
+          <w:rFonts w:ascii="Times New Roman" w:eastAsia="Times New Roman" w:hAnsi="Times New Roman" w:cs="Times New Roman"/>
+          <w:sz w:val="22"/>
+          <w:szCs w:val="22"/>
+          <w:lang w:val="en-GB" w:eastAsia="pt-PT"/>
+        </w:rPr>
+        <w:t>can make them</w:t>
+      </w:r>
+      <w:r>
+        <w:rPr>
+          <w:rFonts w:ascii="Times New Roman" w:eastAsia="Times New Roman" w:hAnsi="Times New Roman" w:cs="Times New Roman"/>
+          <w:sz w:val="22"/>
+          <w:szCs w:val="22"/>
+          <w:lang w:val="en-GB" w:eastAsia="pt-PT"/>
+        </w:rPr>
+        <w:t xml:space="preserve"> lose colo</w:t>
+      </w:r>
+      <w:r>
+        <w:rPr>
+          <w:rFonts w:ascii="Times New Roman" w:eastAsia="Times New Roman" w:hAnsi="Times New Roman" w:cs="Times New Roman"/>
+          <w:sz w:val="22"/>
+          <w:szCs w:val="22"/>
+          <w:lang w:val="en-GB" w:eastAsia="pt-PT"/>
+        </w:rPr>
+        <w:t>u</w:t>
+      </w:r>
+      <w:r>
+        <w:rPr>
+          <w:rFonts w:ascii="Times New Roman" w:eastAsia="Times New Roman" w:hAnsi="Times New Roman" w:cs="Times New Roman"/>
+          <w:sz w:val="22"/>
+          <w:szCs w:val="22"/>
+          <w:lang w:val="en-GB" w:eastAsia="pt-PT"/>
+        </w:rPr>
+        <w:t>r</w:t>
+      </w:r>
+      <w:r>
+        <w:rPr>
+          <w:rFonts w:ascii="Times New Roman" w:eastAsia="Times New Roman" w:hAnsi="Times New Roman" w:cs="Times New Roman"/>
+          <w:sz w:val="22"/>
+          <w:szCs w:val="22"/>
+          <w:lang w:val="en-GB" w:eastAsia="pt-PT"/>
+        </w:rPr>
+        <w:t>. On other hand,</w:t>
+      </w:r>
+      <w:r>
+        <w:rPr>
+          <w:rFonts w:ascii="Times New Roman" w:eastAsia="Times New Roman" w:hAnsi="Times New Roman" w:cs="Times New Roman"/>
+          <w:sz w:val="22"/>
+          <w:szCs w:val="22"/>
+          <w:lang w:val="en-GB" w:eastAsia="pt-PT"/>
+        </w:rPr>
+        <w:t xml:space="preserve"> </w:t>
+      </w:r>
+      <w:r>
+        <w:rPr>
+          <w:rFonts w:ascii="Times New Roman" w:eastAsia="Times New Roman" w:hAnsi="Times New Roman" w:cs="Times New Roman"/>
+          <w:sz w:val="22"/>
+          <w:szCs w:val="22"/>
+          <w:lang w:val="en-GB" w:eastAsia="pt-PT"/>
+        </w:rPr>
+        <w:t xml:space="preserve">it seems like a good option </w:t>
+      </w:r>
+      <w:r>
+        <w:rPr>
+          <w:rFonts w:ascii="Times New Roman" w:eastAsia="Times New Roman" w:hAnsi="Times New Roman" w:cs="Times New Roman"/>
+          <w:sz w:val="22"/>
+          <w:szCs w:val="22"/>
+          <w:lang w:val="en-GB" w:eastAsia="pt-PT"/>
+        </w:rPr>
+        <w:t>for small parties with them</w:t>
+      </w:r>
+      <w:r>
+        <w:rPr>
+          <w:rFonts w:ascii="Times New Roman" w:eastAsia="Times New Roman" w:hAnsi="Times New Roman" w:cs="Times New Roman"/>
+          <w:sz w:val="22"/>
+          <w:szCs w:val="22"/>
+          <w:lang w:val="en-GB" w:eastAsia="pt-PT"/>
+        </w:rPr>
+        <w:t>ed</w:t>
+      </w:r>
+      <w:r>
+        <w:rPr>
+          <w:rFonts w:ascii="Times New Roman" w:eastAsia="Times New Roman" w:hAnsi="Times New Roman" w:cs="Times New Roman"/>
+          <w:sz w:val="22"/>
+          <w:szCs w:val="22"/>
+          <w:lang w:val="en-GB" w:eastAsia="pt-PT"/>
+        </w:rPr>
+        <w:t xml:space="preserve"> masks.</w:t>
+      </w:r>
+    </w:p>
+    <w:p>
+      <w:pPr>
+        <w:spacing w:line="360" w:lineRule="auto"/>
+        <w:ind w:firstLine="570"/>
+        <w:jc w:val="both"/>
+        <w:rPr>
+          <w:lang w:val="en-GB"/>
+        </w:rPr>
+      </w:pPr>
+      <w:r>
+        <w:rPr>
+          <w:rFonts w:ascii="Times New Roman" w:eastAsia="Times New Roman" w:hAnsi="Times New Roman" w:cs="Times New Roman"/>
+          <w:sz w:val="22"/>
+          <w:szCs w:val="22"/>
+          <w:lang w:val="en-GB" w:eastAsia="pt-PT"/>
+        </w:rPr>
+        <w:t>The choice of having personalized disposable mask packs proved to be more interesting for a more adult audience and did not captivate young people as much.</w:t>
       </w:r>
     </w:p>
     <w:sectPr>

</xml_diff>